<commit_message>
Updated Project 8 Document with Team Inputs
</commit_message>
<xml_diff>
--- a/Project_8/Project_8.docx
+++ b/Project_8/Project_8.docx
@@ -55,6 +55,95 @@
           <w:szCs w:val="24"/>
           <w:u w:val="single"/>
         </w:rPr>
+        <w:t>Overview</w:t>
+      </w:r>
+    </w:p>
+    <w:p>
+      <w:pPr>
+        <w:rPr>
+          <w:rFonts w:ascii="Times New Roman" w:hAnsi="Times New Roman" w:cs="Times New Roman"/>
+          <w:sz w:val="24"/>
+          <w:szCs w:val="24"/>
+        </w:rPr>
+      </w:pPr>
+    </w:p>
+    <w:p>
+      <w:pPr>
+        <w:rPr>
+          <w:rFonts w:ascii="Times New Roman" w:hAnsi="Times New Roman" w:cs="Times New Roman"/>
+          <w:sz w:val="24"/>
+          <w:szCs w:val="24"/>
+        </w:rPr>
+      </w:pPr>
+      <w:r>
+        <w:rPr>
+          <w:rFonts w:ascii="Times New Roman" w:hAnsi="Times New Roman" w:cs="Times New Roman"/>
+          <w:sz w:val="24"/>
+          <w:szCs w:val="24"/>
+        </w:rPr>
+        <w:t>Please see the system flowchart, use cases, and class diagrams on the following pages.</w:t>
+      </w:r>
+    </w:p>
+    <w:p>
+      <w:pPr>
+        <w:rPr>
+          <w:rFonts w:ascii="Times New Roman" w:hAnsi="Times New Roman" w:cs="Times New Roman"/>
+          <w:sz w:val="24"/>
+          <w:szCs w:val="24"/>
+        </w:rPr>
+      </w:pPr>
+    </w:p>
+    <w:p>
+      <w:pPr>
+        <w:rPr>
+          <w:rFonts w:ascii="Times New Roman" w:hAnsi="Times New Roman" w:cs="Times New Roman"/>
+          <w:sz w:val="24"/>
+          <w:szCs w:val="24"/>
+        </w:rPr>
+      </w:pPr>
+      <w:r>
+        <w:rPr>
+          <w:rFonts w:ascii="Times New Roman" w:hAnsi="Times New Roman" w:cs="Times New Roman"/>
+          <w:sz w:val="24"/>
+          <w:szCs w:val="24"/>
+        </w:rPr>
+        <w:t>After completing each hole, the user swipes their card at that hole's swipe station, and enters the number of strokes.  The card-swipe stations also display the player's name and current score (the number of strokes over or under par, so far).</w:t>
+      </w:r>
+    </w:p>
+    <w:p>
+      <w:pPr>
+        <w:rPr>
+          <w:rFonts w:ascii="Times New Roman" w:hAnsi="Times New Roman" w:cs="Times New Roman"/>
+          <w:sz w:val="24"/>
+          <w:szCs w:val="24"/>
+        </w:rPr>
+      </w:pPr>
+    </w:p>
+    <w:p>
+      <w:pPr>
+        <w:rPr>
+          <w:rFonts w:ascii="Times New Roman" w:hAnsi="Times New Roman" w:cs="Times New Roman"/>
+          <w:sz w:val="24"/>
+          <w:szCs w:val="24"/>
+        </w:rPr>
+      </w:pPr>
+    </w:p>
+    <w:p>
+      <w:pPr>
+        <w:rPr>
+          <w:rFonts w:ascii="Times New Roman" w:hAnsi="Times New Roman" w:cs="Times New Roman"/>
+          <w:sz w:val="24"/>
+          <w:szCs w:val="24"/>
+          <w:u w:val="single"/>
+        </w:rPr>
+      </w:pPr>
+      <w:r>
+        <w:rPr>
+          <w:rFonts w:ascii="Times New Roman" w:hAnsi="Times New Roman" w:cs="Times New Roman"/>
+          <w:sz w:val="24"/>
+          <w:szCs w:val="24"/>
+          <w:u w:val="single"/>
+        </w:rPr>
         <w:t>Assumptions</w:t>
       </w:r>
     </w:p>
@@ -81,47 +170,145 @@
           <w:sz w:val="24"/>
           <w:szCs w:val="24"/>
         </w:rPr>
-        <w:t xml:space="preserve">1. The </w:t>
-      </w:r>
-      <w:r>
-        <w:rPr>
-          <w:rFonts w:ascii="Times New Roman" w:hAnsi="Times New Roman" w:cs="Times New Roman"/>
-          <w:sz w:val="24"/>
-          <w:szCs w:val="24"/>
-        </w:rPr>
-        <w:t>central computer</w:t>
-      </w:r>
-      <w:r>
-        <w:rPr>
-          <w:rFonts w:ascii="Times New Roman" w:hAnsi="Times New Roman" w:cs="Times New Roman"/>
-          <w:sz w:val="24"/>
-          <w:szCs w:val="24"/>
-        </w:rPr>
-        <w:t>,</w:t>
-      </w:r>
-      <w:r>
-        <w:rPr>
-          <w:rFonts w:ascii="Times New Roman" w:hAnsi="Times New Roman" w:cs="Times New Roman"/>
-          <w:sz w:val="24"/>
-          <w:szCs w:val="24"/>
-        </w:rPr>
-        <w:t xml:space="preserve"> card-swipe stations</w:t>
-      </w:r>
-      <w:r>
-        <w:rPr>
-          <w:rFonts w:ascii="Times New Roman" w:hAnsi="Times New Roman" w:cs="Times New Roman"/>
-          <w:sz w:val="24"/>
-          <w:szCs w:val="24"/>
-        </w:rPr>
-        <w:t xml:space="preserve">, and other associated hardware has already been installed and </w:t>
-      </w:r>
-      <w:r>
-        <w:rPr>
-          <w:rFonts w:ascii="Times New Roman" w:hAnsi="Times New Roman" w:cs="Times New Roman"/>
-          <w:sz w:val="24"/>
-          <w:szCs w:val="24"/>
-        </w:rPr>
-        <w:t>the network is up and running.</w:t>
+        <w:t>1. The central computer, card-swipe stations, and other associated hardware has already been installed and the network is up and running.</w:t>
+      </w:r>
+    </w:p>
+    <w:p>
+      <w:pPr>
+        <w:rPr>
+          <w:rFonts w:ascii="Times New Roman" w:hAnsi="Times New Roman" w:cs="Times New Roman"/>
+          <w:sz w:val="24"/>
+          <w:szCs w:val="24"/>
+        </w:rPr>
+      </w:pPr>
+    </w:p>
+    <w:p>
+      <w:pPr>
+        <w:rPr>
+          <w:rFonts w:ascii="Times New Roman" w:hAnsi="Times New Roman" w:cs="Times New Roman"/>
+          <w:sz w:val="24"/>
+          <w:szCs w:val="24"/>
+        </w:rPr>
+      </w:pPr>
+      <w:r>
+        <w:rPr>
+          <w:rFonts w:ascii="Times New Roman" w:hAnsi="Times New Roman" w:cs="Times New Roman"/>
+          <w:sz w:val="24"/>
+          <w:szCs w:val="24"/>
+        </w:rPr>
+        <w:t>2. In</w:t>
+      </w:r>
+      <w:r>
+        <w:rPr>
+          <w:rFonts w:ascii="Times New Roman" w:hAnsi="Times New Roman" w:cs="Times New Roman"/>
+          <w:sz w:val="24"/>
+          <w:szCs w:val="24"/>
+        </w:rPr>
+        <w:t xml:space="preserve"> </w:t>
+      </w:r>
+      <w:r>
+        <w:rPr>
+          <w:rFonts w:ascii="Times New Roman" w:hAnsi="Times New Roman" w:cs="Times New Roman"/>
+          <w:sz w:val="24"/>
+          <w:szCs w:val="24"/>
+        </w:rPr>
+        <w:t>the e</w:t>
+      </w:r>
+      <w:r>
+        <w:rPr>
+          <w:rFonts w:ascii="Times New Roman" w:hAnsi="Times New Roman" w:cs="Times New Roman"/>
+          <w:sz w:val="24"/>
+          <w:szCs w:val="24"/>
+        </w:rPr>
+        <w:t xml:space="preserve">vent of a </w:t>
+      </w:r>
+      <w:r>
+        <w:rPr>
+          <w:rFonts w:ascii="Times New Roman" w:hAnsi="Times New Roman" w:cs="Times New Roman"/>
+          <w:sz w:val="24"/>
+          <w:szCs w:val="24"/>
+        </w:rPr>
+        <w:t>n</w:t>
+      </w:r>
+      <w:r>
+        <w:rPr>
+          <w:rFonts w:ascii="Times New Roman" w:hAnsi="Times New Roman" w:cs="Times New Roman"/>
+          <w:sz w:val="24"/>
+          <w:szCs w:val="24"/>
+        </w:rPr>
+        <w:t xml:space="preserve">etwork or </w:t>
+      </w:r>
+      <w:r>
+        <w:rPr>
+          <w:rFonts w:ascii="Times New Roman" w:hAnsi="Times New Roman" w:cs="Times New Roman"/>
+          <w:sz w:val="24"/>
+          <w:szCs w:val="24"/>
+        </w:rPr>
+        <w:t>c</w:t>
+      </w:r>
+      <w:r>
+        <w:rPr>
+          <w:rFonts w:ascii="Times New Roman" w:hAnsi="Times New Roman" w:cs="Times New Roman"/>
+          <w:sz w:val="24"/>
+          <w:szCs w:val="24"/>
+        </w:rPr>
+        <w:t xml:space="preserve">omputer </w:t>
+      </w:r>
+      <w:r>
+        <w:rPr>
+          <w:rFonts w:ascii="Times New Roman" w:hAnsi="Times New Roman" w:cs="Times New Roman"/>
+          <w:sz w:val="24"/>
+          <w:szCs w:val="24"/>
+        </w:rPr>
+        <w:t>f</w:t>
+      </w:r>
+      <w:r>
+        <w:rPr>
+          <w:rFonts w:ascii="Times New Roman" w:hAnsi="Times New Roman" w:cs="Times New Roman"/>
+          <w:sz w:val="24"/>
+          <w:szCs w:val="24"/>
+        </w:rPr>
+        <w:t>ailure</w:t>
+      </w:r>
+      <w:r>
+        <w:rPr>
+          <w:rFonts w:ascii="Times New Roman" w:hAnsi="Times New Roman" w:cs="Times New Roman"/>
+          <w:sz w:val="24"/>
+          <w:szCs w:val="24"/>
+        </w:rPr>
+        <w:t>, a</w:t>
+      </w:r>
+      <w:r>
+        <w:rPr>
+          <w:rFonts w:ascii="Times New Roman" w:hAnsi="Times New Roman" w:cs="Times New Roman"/>
+          <w:sz w:val="24"/>
+          <w:szCs w:val="24"/>
+        </w:rPr>
+        <w:t xml:space="preserve">llow players to continue playing without the automated scoring, and give them coupons for another round of golf on a different day.  There is no significant cost </w:t>
+      </w:r>
+      <w:r>
+        <w:rPr>
+          <w:rFonts w:ascii="Times New Roman" w:hAnsi="Times New Roman" w:cs="Times New Roman"/>
+          <w:sz w:val="24"/>
+          <w:szCs w:val="24"/>
+        </w:rPr>
+        <w:t xml:space="preserve">(other than lost revenue) </w:t>
+      </w:r>
+      <w:r>
+        <w:rPr>
+          <w:rFonts w:ascii="Times New Roman" w:hAnsi="Times New Roman" w:cs="Times New Roman"/>
+          <w:sz w:val="24"/>
+          <w:szCs w:val="24"/>
+        </w:rPr>
+        <w:t xml:space="preserve">associated with </w:t>
+      </w:r>
+      <w:r>
+        <w:rPr>
+          <w:rFonts w:ascii="Times New Roman" w:hAnsi="Times New Roman" w:cs="Times New Roman"/>
+          <w:sz w:val="24"/>
+          <w:szCs w:val="24"/>
+        </w:rPr>
+        <w:t>giving an existing customer a free round of golf to maintain good will.</w:t>
       </w:r>
     </w:p>
     <w:p>
@@ -158,92 +345,7 @@
           <w:szCs w:val="24"/>
           <w:u w:val="single"/>
         </w:rPr>
-        <w:t>In Event of a Network or Computer Failure</w:t>
-      </w:r>
-    </w:p>
-    <w:p>
-      <w:pPr>
-        <w:rPr>
-          <w:rFonts w:ascii="Times New Roman" w:hAnsi="Times New Roman" w:cs="Times New Roman"/>
-          <w:sz w:val="24"/>
-          <w:szCs w:val="24"/>
-        </w:rPr>
-      </w:pPr>
-    </w:p>
-    <w:p>
-      <w:pPr>
-        <w:rPr>
-          <w:rFonts w:ascii="Times New Roman" w:hAnsi="Times New Roman" w:cs="Times New Roman"/>
-          <w:sz w:val="24"/>
-          <w:szCs w:val="24"/>
-        </w:rPr>
-      </w:pPr>
-      <w:r>
-        <w:rPr>
-          <w:rFonts w:ascii="Times New Roman" w:hAnsi="Times New Roman" w:cs="Times New Roman"/>
-          <w:sz w:val="24"/>
-          <w:szCs w:val="24"/>
-        </w:rPr>
-        <w:t xml:space="preserve">Allow players to continue playing without the automated scoring, and give them coupons for another round of golf on a different day.  There is no significant cost </w:t>
-      </w:r>
-      <w:r>
-        <w:rPr>
-          <w:rFonts w:ascii="Times New Roman" w:hAnsi="Times New Roman" w:cs="Times New Roman"/>
-          <w:sz w:val="24"/>
-          <w:szCs w:val="24"/>
-        </w:rPr>
-        <w:t xml:space="preserve">(other than lost revenue) </w:t>
-      </w:r>
-      <w:r>
-        <w:rPr>
-          <w:rFonts w:ascii="Times New Roman" w:hAnsi="Times New Roman" w:cs="Times New Roman"/>
-          <w:sz w:val="24"/>
-          <w:szCs w:val="24"/>
-        </w:rPr>
-        <w:t xml:space="preserve">associated with </w:t>
-      </w:r>
-      <w:r>
-        <w:rPr>
-          <w:rFonts w:ascii="Times New Roman" w:hAnsi="Times New Roman" w:cs="Times New Roman"/>
-          <w:sz w:val="24"/>
-          <w:szCs w:val="24"/>
-        </w:rPr>
-        <w:t>giving an existing customer a free round of golf to maintain good will.</w:t>
-      </w:r>
-    </w:p>
-    <w:p>
-      <w:pPr>
-        <w:rPr>
-          <w:rFonts w:ascii="Times New Roman" w:hAnsi="Times New Roman" w:cs="Times New Roman"/>
-          <w:sz w:val="24"/>
-          <w:szCs w:val="24"/>
-        </w:rPr>
-      </w:pPr>
-    </w:p>
-    <w:p>
-      <w:pPr>
-        <w:rPr>
-          <w:rFonts w:ascii="Times New Roman" w:hAnsi="Times New Roman" w:cs="Times New Roman"/>
-          <w:sz w:val="24"/>
-          <w:szCs w:val="24"/>
-        </w:rPr>
-      </w:pPr>
-    </w:p>
-    <w:p>
-      <w:pPr>
-        <w:rPr>
-          <w:rFonts w:ascii="Times New Roman" w:hAnsi="Times New Roman" w:cs="Times New Roman"/>
-          <w:sz w:val="24"/>
-          <w:szCs w:val="24"/>
-        </w:rPr>
-      </w:pPr>
-      <w:r>
-        <w:rPr>
-          <w:rFonts w:ascii="Times New Roman" w:hAnsi="Times New Roman" w:cs="Times New Roman"/>
-          <w:sz w:val="24"/>
-          <w:szCs w:val="24"/>
-        </w:rPr>
-        <w:t>Please see the system flowchart, use cases, and class diagrams on the following pages.</w:t>
+        <w:t>Classes</w:t>
       </w:r>
     </w:p>
     <w:p>
@@ -271,79 +373,143 @@
         </w:rPr>
         <w:t>For each player, a new Player object is instantiated from class Player.  Database operations make use of the Database class.</w:t>
       </w:r>
-    </w:p>
-    <w:p>
-      <w:pPr>
-        <w:rPr>
-          <w:rFonts w:ascii="Times New Roman" w:hAnsi="Times New Roman" w:cs="Times New Roman"/>
-          <w:sz w:val="24"/>
-          <w:szCs w:val="24"/>
-        </w:rPr>
-      </w:pPr>
-    </w:p>
-    <w:p>
-      <w:pPr>
-        <w:rPr>
-          <w:rFonts w:ascii="Times New Roman" w:hAnsi="Times New Roman" w:cs="Times New Roman"/>
-          <w:sz w:val="24"/>
-          <w:szCs w:val="24"/>
-        </w:rPr>
-      </w:pPr>
-      <w:r>
-        <w:rPr>
-          <w:rFonts w:ascii="Times New Roman" w:hAnsi="Times New Roman" w:cs="Times New Roman"/>
-          <w:sz w:val="24"/>
-          <w:szCs w:val="24"/>
-        </w:rPr>
-        <w:t>Key methods used in the software:</w:t>
-      </w:r>
-    </w:p>
-    <w:p>
-      <w:pPr>
-        <w:rPr>
-          <w:rFonts w:ascii="Times New Roman" w:hAnsi="Times New Roman" w:cs="Times New Roman"/>
-          <w:sz w:val="24"/>
-          <w:szCs w:val="24"/>
-        </w:rPr>
-      </w:pPr>
-    </w:p>
-    <w:p>
-      <w:pPr>
-        <w:rPr>
-          <w:rFonts w:ascii="Times New Roman" w:hAnsi="Times New Roman" w:cs="Times New Roman"/>
-          <w:sz w:val="24"/>
-          <w:szCs w:val="24"/>
-        </w:rPr>
-      </w:pPr>
-    </w:p>
-    <w:p>
-      <w:pPr>
-        <w:rPr>
-          <w:rFonts w:ascii="Times New Roman" w:hAnsi="Times New Roman" w:cs="Times New Roman"/>
-          <w:sz w:val="24"/>
-          <w:szCs w:val="24"/>
-        </w:rPr>
-      </w:pPr>
-      <w:proofErr w:type="spellStart"/>
-      <w:proofErr w:type="gramStart"/>
-      <w:r>
-        <w:rPr>
-          <w:rFonts w:ascii="Times New Roman" w:hAnsi="Times New Roman" w:cs="Times New Roman"/>
-          <w:sz w:val="24"/>
-          <w:szCs w:val="24"/>
-        </w:rPr>
-        <w:t>processCustomerPayment</w:t>
-      </w:r>
-      <w:proofErr w:type="spellEnd"/>
-      <w:r>
-        <w:rPr>
-          <w:rFonts w:ascii="Times New Roman" w:hAnsi="Times New Roman" w:cs="Times New Roman"/>
-          <w:sz w:val="24"/>
-          <w:szCs w:val="24"/>
-        </w:rPr>
-        <w:t>()</w:t>
-      </w:r>
-      <w:proofErr w:type="gramEnd"/>
+      <w:r>
+        <w:rPr>
+          <w:rFonts w:ascii="Times New Roman" w:hAnsi="Times New Roman" w:cs="Times New Roman"/>
+          <w:sz w:val="24"/>
+          <w:szCs w:val="24"/>
+        </w:rPr>
+        <w:t xml:space="preserve">  The card swipe station may be represented by a separate class as well.</w:t>
+      </w:r>
+    </w:p>
+    <w:p>
+      <w:pPr>
+        <w:rPr>
+          <w:rFonts w:ascii="Times New Roman" w:hAnsi="Times New Roman" w:cs="Times New Roman"/>
+          <w:sz w:val="24"/>
+          <w:szCs w:val="24"/>
+        </w:rPr>
+      </w:pPr>
+    </w:p>
+    <w:p>
+      <w:pPr>
+        <w:rPr>
+          <w:rFonts w:ascii="Times New Roman" w:hAnsi="Times New Roman" w:cs="Times New Roman"/>
+          <w:sz w:val="24"/>
+          <w:szCs w:val="24"/>
+        </w:rPr>
+      </w:pPr>
+    </w:p>
+    <w:p>
+      <w:pPr>
+        <w:rPr>
+          <w:rFonts w:ascii="Times New Roman" w:hAnsi="Times New Roman" w:cs="Times New Roman"/>
+          <w:sz w:val="24"/>
+          <w:szCs w:val="24"/>
+          <w:u w:val="single"/>
+        </w:rPr>
+      </w:pPr>
+      <w:r>
+        <w:rPr>
+          <w:rFonts w:ascii="Times New Roman" w:hAnsi="Times New Roman" w:cs="Times New Roman"/>
+          <w:sz w:val="24"/>
+          <w:szCs w:val="24"/>
+          <w:u w:val="single"/>
+        </w:rPr>
+        <w:t>Methods</w:t>
+      </w:r>
+    </w:p>
+    <w:p>
+      <w:pPr>
+        <w:rPr>
+          <w:rFonts w:ascii="Times New Roman" w:hAnsi="Times New Roman" w:cs="Times New Roman"/>
+          <w:sz w:val="24"/>
+          <w:szCs w:val="24"/>
+        </w:rPr>
+      </w:pPr>
+    </w:p>
+    <w:p>
+      <w:pPr>
+        <w:rPr>
+          <w:rFonts w:ascii="Times New Roman" w:hAnsi="Times New Roman" w:cs="Times New Roman"/>
+          <w:sz w:val="24"/>
+          <w:szCs w:val="24"/>
+        </w:rPr>
+      </w:pPr>
+      <w:r>
+        <w:rPr>
+          <w:rFonts w:ascii="Times New Roman" w:hAnsi="Times New Roman" w:cs="Times New Roman"/>
+          <w:sz w:val="24"/>
+          <w:szCs w:val="24"/>
+        </w:rPr>
+        <w:t>Some k</w:t>
+      </w:r>
+      <w:r>
+        <w:rPr>
+          <w:rFonts w:ascii="Times New Roman" w:hAnsi="Times New Roman" w:cs="Times New Roman"/>
+          <w:sz w:val="24"/>
+          <w:szCs w:val="24"/>
+        </w:rPr>
+        <w:t>ey methods used in</w:t>
+      </w:r>
+      <w:r>
+        <w:rPr>
+          <w:rFonts w:ascii="Times New Roman" w:hAnsi="Times New Roman" w:cs="Times New Roman"/>
+          <w:sz w:val="24"/>
+          <w:szCs w:val="24"/>
+        </w:rPr>
+        <w:t xml:space="preserve"> the software include:</w:t>
+      </w:r>
+    </w:p>
+    <w:p>
+      <w:pPr>
+        <w:rPr>
+          <w:rFonts w:ascii="Times New Roman" w:hAnsi="Times New Roman" w:cs="Times New Roman"/>
+          <w:sz w:val="24"/>
+          <w:szCs w:val="24"/>
+        </w:rPr>
+      </w:pPr>
+    </w:p>
+    <w:p>
+      <w:pPr>
+        <w:rPr>
+          <w:rFonts w:ascii="Times New Roman" w:hAnsi="Times New Roman" w:cs="Times New Roman"/>
+          <w:sz w:val="24"/>
+          <w:szCs w:val="24"/>
+        </w:rPr>
+      </w:pPr>
+      <w:r>
+        <w:rPr>
+          <w:rFonts w:ascii="Times New Roman" w:hAnsi="Times New Roman" w:cs="Times New Roman"/>
+          <w:sz w:val="24"/>
+          <w:szCs w:val="24"/>
+        </w:rPr>
+        <w:t xml:space="preserve">boolean </w:t>
+      </w:r>
+      <w:r>
+        <w:rPr>
+          <w:rFonts w:ascii="Times New Roman" w:hAnsi="Times New Roman" w:cs="Times New Roman"/>
+          <w:sz w:val="24"/>
+          <w:szCs w:val="24"/>
+        </w:rPr>
+        <w:t>processCustomerPayment(</w:t>
+      </w:r>
+      <w:r>
+        <w:rPr>
+          <w:rFonts w:ascii="Times New Roman" w:hAnsi="Times New Roman" w:cs="Times New Roman"/>
+          <w:sz w:val="24"/>
+          <w:szCs w:val="24"/>
+        </w:rPr>
+        <w:t>double paymentAmount, String playerName</w:t>
+      </w:r>
+      <w:r>
+        <w:rPr>
+          <w:rFonts w:ascii="Times New Roman" w:hAnsi="Times New Roman" w:cs="Times New Roman"/>
+          <w:sz w:val="24"/>
+          <w:szCs w:val="24"/>
+        </w:rPr>
+        <w:t>)</w:t>
+      </w:r>
     </w:p>
     <w:p>
       <w:pPr>
@@ -379,117 +545,89 @@
           <w:szCs w:val="24"/>
         </w:rPr>
       </w:pPr>
-      <w:proofErr w:type="spellStart"/>
-      <w:proofErr w:type="gramStart"/>
-      <w:r>
-        <w:rPr>
-          <w:rFonts w:ascii="Times New Roman" w:hAnsi="Times New Roman" w:cs="Times New Roman"/>
-          <w:sz w:val="24"/>
-          <w:szCs w:val="24"/>
-        </w:rPr>
-        <w:t>enterPlayerName</w:t>
-      </w:r>
-      <w:proofErr w:type="spellEnd"/>
-      <w:r>
-        <w:rPr>
-          <w:rFonts w:ascii="Times New Roman" w:hAnsi="Times New Roman" w:cs="Times New Roman"/>
-          <w:sz w:val="24"/>
-          <w:szCs w:val="24"/>
-        </w:rPr>
-        <w:t>()</w:t>
-      </w:r>
-      <w:proofErr w:type="gramEnd"/>
-    </w:p>
-    <w:p>
-      <w:pPr>
-        <w:rPr>
-          <w:rFonts w:ascii="Times New Roman" w:hAnsi="Times New Roman" w:cs="Times New Roman"/>
-          <w:sz w:val="24"/>
-          <w:szCs w:val="24"/>
-        </w:rPr>
-      </w:pPr>
-      <w:r>
-        <w:rPr>
-          <w:rFonts w:ascii="Times New Roman" w:hAnsi="Times New Roman" w:cs="Times New Roman"/>
-          <w:sz w:val="24"/>
-          <w:szCs w:val="24"/>
-        </w:rPr>
-        <w:t xml:space="preserve">// Inputs player’s name and updates the Player object and the database using </w:t>
-      </w:r>
-      <w:proofErr w:type="spellStart"/>
-      <w:r>
-        <w:rPr>
-          <w:rFonts w:ascii="Times New Roman" w:hAnsi="Times New Roman" w:cs="Times New Roman"/>
-          <w:sz w:val="24"/>
-          <w:szCs w:val="24"/>
-        </w:rPr>
-        <w:t>Player.setPlayerName</w:t>
-      </w:r>
-      <w:proofErr w:type="spellEnd"/>
-      <w:r>
-        <w:rPr>
-          <w:rFonts w:ascii="Times New Roman" w:hAnsi="Times New Roman" w:cs="Times New Roman"/>
-          <w:sz w:val="24"/>
-          <w:szCs w:val="24"/>
-        </w:rPr>
-        <w:t xml:space="preserve"> and </w:t>
-      </w:r>
-      <w:proofErr w:type="spellStart"/>
-      <w:r>
-        <w:rPr>
-          <w:rFonts w:ascii="Times New Roman" w:hAnsi="Times New Roman" w:cs="Times New Roman"/>
-          <w:sz w:val="24"/>
-          <w:szCs w:val="24"/>
-        </w:rPr>
-        <w:t>Database.storePlayerName</w:t>
-      </w:r>
-      <w:proofErr w:type="spellEnd"/>
-      <w:r>
-        <w:rPr>
-          <w:rFonts w:ascii="Times New Roman" w:hAnsi="Times New Roman" w:cs="Times New Roman"/>
-          <w:sz w:val="24"/>
-          <w:szCs w:val="24"/>
-        </w:rPr>
-        <w:t xml:space="preserve"> methods, respectively</w:t>
-      </w:r>
-    </w:p>
-    <w:p>
-      <w:pPr>
-        <w:rPr>
-          <w:rFonts w:ascii="Times New Roman" w:hAnsi="Times New Roman" w:cs="Times New Roman"/>
-          <w:sz w:val="24"/>
-          <w:szCs w:val="24"/>
-        </w:rPr>
-      </w:pPr>
-    </w:p>
-    <w:p>
-      <w:pPr>
-        <w:rPr>
-          <w:rFonts w:ascii="Times New Roman" w:hAnsi="Times New Roman" w:cs="Times New Roman"/>
-          <w:sz w:val="24"/>
-          <w:szCs w:val="24"/>
-        </w:rPr>
-      </w:pPr>
-      <w:proofErr w:type="spellStart"/>
-      <w:proofErr w:type="gramStart"/>
-      <w:r>
-        <w:rPr>
-          <w:rFonts w:ascii="Times New Roman" w:hAnsi="Times New Roman" w:cs="Times New Roman"/>
-          <w:sz w:val="24"/>
-          <w:szCs w:val="24"/>
-        </w:rPr>
-        <w:t>generatePlayerCard</w:t>
-      </w:r>
-      <w:proofErr w:type="spellEnd"/>
-      <w:r>
-        <w:rPr>
-          <w:rFonts w:ascii="Times New Roman" w:hAnsi="Times New Roman" w:cs="Times New Roman"/>
-          <w:sz w:val="24"/>
-          <w:szCs w:val="24"/>
-        </w:rPr>
-        <w:t>()</w:t>
-      </w:r>
-      <w:proofErr w:type="gramEnd"/>
+      <w:r>
+        <w:rPr>
+          <w:rFonts w:ascii="Times New Roman" w:hAnsi="Times New Roman" w:cs="Times New Roman"/>
+          <w:sz w:val="24"/>
+          <w:szCs w:val="24"/>
+        </w:rPr>
+        <w:t xml:space="preserve">void </w:t>
+      </w:r>
+      <w:r>
+        <w:rPr>
+          <w:rFonts w:ascii="Times New Roman" w:hAnsi="Times New Roman" w:cs="Times New Roman"/>
+          <w:sz w:val="24"/>
+          <w:szCs w:val="24"/>
+        </w:rPr>
+        <w:t>enterPlayerName()</w:t>
+      </w:r>
+    </w:p>
+    <w:p>
+      <w:pPr>
+        <w:rPr>
+          <w:rFonts w:ascii="Times New Roman" w:hAnsi="Times New Roman" w:cs="Times New Roman"/>
+          <w:sz w:val="24"/>
+          <w:szCs w:val="24"/>
+        </w:rPr>
+      </w:pPr>
+      <w:r>
+        <w:rPr>
+          <w:rFonts w:ascii="Times New Roman" w:hAnsi="Times New Roman" w:cs="Times New Roman"/>
+          <w:sz w:val="24"/>
+          <w:szCs w:val="24"/>
+        </w:rPr>
+        <w:t>// Inputs player’s name and updates the Player object and the database using Player.setPlayerName and Database.storePlayerName methods, respectively</w:t>
+      </w:r>
+    </w:p>
+    <w:p>
+      <w:pPr>
+        <w:rPr>
+          <w:rFonts w:ascii="Times New Roman" w:hAnsi="Times New Roman" w:cs="Times New Roman"/>
+          <w:sz w:val="24"/>
+          <w:szCs w:val="24"/>
+        </w:rPr>
+      </w:pPr>
+    </w:p>
+    <w:p>
+      <w:pPr>
+        <w:rPr>
+          <w:rFonts w:ascii="Times New Roman" w:hAnsi="Times New Roman" w:cs="Times New Roman"/>
+          <w:sz w:val="24"/>
+          <w:szCs w:val="24"/>
+        </w:rPr>
+      </w:pPr>
+      <w:r>
+        <w:rPr>
+          <w:rFonts w:ascii="Times New Roman" w:hAnsi="Times New Roman" w:cs="Times New Roman"/>
+          <w:sz w:val="24"/>
+          <w:szCs w:val="24"/>
+        </w:rPr>
+        <w:t xml:space="preserve">void </w:t>
+      </w:r>
+      <w:r>
+        <w:rPr>
+          <w:rFonts w:ascii="Times New Roman" w:hAnsi="Times New Roman" w:cs="Times New Roman"/>
+          <w:sz w:val="24"/>
+          <w:szCs w:val="24"/>
+        </w:rPr>
+        <w:t>generatePlayerCard(</w:t>
+      </w:r>
+      <w:r>
+        <w:rPr>
+          <w:rFonts w:ascii="Times New Roman" w:hAnsi="Times New Roman" w:cs="Times New Roman"/>
+          <w:sz w:val="24"/>
+          <w:szCs w:val="24"/>
+        </w:rPr>
+        <w:t>String playerName</w:t>
+      </w:r>
+      <w:r>
+        <w:rPr>
+          <w:rFonts w:ascii="Times New Roman" w:hAnsi="Times New Roman" w:cs="Times New Roman"/>
+          <w:sz w:val="24"/>
+          <w:szCs w:val="24"/>
+        </w:rPr>
+        <w:t>)</w:t>
+      </w:r>
     </w:p>
     <w:p>
       <w:pPr>
@@ -525,26 +663,22 @@
           <w:szCs w:val="24"/>
         </w:rPr>
       </w:pPr>
-      <w:proofErr w:type="spellStart"/>
-      <w:proofErr w:type="gramStart"/>
-      <w:r>
-        <w:rPr>
-          <w:rFonts w:ascii="Times New Roman" w:hAnsi="Times New Roman" w:cs="Times New Roman"/>
-          <w:sz w:val="24"/>
-          <w:szCs w:val="24"/>
-        </w:rPr>
-        <w:t>processSwipe</w:t>
-      </w:r>
-      <w:proofErr w:type="spellEnd"/>
-      <w:r>
-        <w:rPr>
-          <w:rFonts w:ascii="Times New Roman" w:hAnsi="Times New Roman" w:cs="Times New Roman"/>
-          <w:sz w:val="24"/>
-          <w:szCs w:val="24"/>
-        </w:rPr>
-        <w:t>()</w:t>
-      </w:r>
-      <w:proofErr w:type="gramEnd"/>
+      <w:r>
+        <w:rPr>
+          <w:rFonts w:ascii="Times New Roman" w:hAnsi="Times New Roman" w:cs="Times New Roman"/>
+          <w:sz w:val="24"/>
+          <w:szCs w:val="24"/>
+        </w:rPr>
+        <w:t xml:space="preserve">String </w:t>
+      </w:r>
+      <w:r>
+        <w:rPr>
+          <w:rFonts w:ascii="Times New Roman" w:hAnsi="Times New Roman" w:cs="Times New Roman"/>
+          <w:sz w:val="24"/>
+          <w:szCs w:val="24"/>
+        </w:rPr>
+        <w:t>processSwipe()</w:t>
+      </w:r>
     </w:p>
     <w:p>
       <w:pPr>
@@ -580,393 +714,780 @@
           <w:szCs w:val="24"/>
         </w:rPr>
       </w:pPr>
-      <w:proofErr w:type="spellStart"/>
-      <w:proofErr w:type="gramStart"/>
-      <w:r>
-        <w:rPr>
-          <w:rFonts w:ascii="Times New Roman" w:hAnsi="Times New Roman" w:cs="Times New Roman"/>
-          <w:sz w:val="24"/>
-          <w:szCs w:val="24"/>
-        </w:rPr>
-        <w:t>inputScore</w:t>
-      </w:r>
-      <w:proofErr w:type="spellEnd"/>
-      <w:r>
-        <w:rPr>
-          <w:rFonts w:ascii="Times New Roman" w:hAnsi="Times New Roman" w:cs="Times New Roman"/>
-          <w:sz w:val="24"/>
-          <w:szCs w:val="24"/>
-        </w:rPr>
-        <w:t>()</w:t>
-      </w:r>
-      <w:proofErr w:type="gramEnd"/>
-    </w:p>
-    <w:p>
-      <w:pPr>
-        <w:rPr>
-          <w:rFonts w:ascii="Times New Roman" w:hAnsi="Times New Roman" w:cs="Times New Roman"/>
-          <w:sz w:val="24"/>
-          <w:szCs w:val="24"/>
-        </w:rPr>
-      </w:pPr>
-      <w:r>
-        <w:rPr>
-          <w:rFonts w:ascii="Times New Roman" w:hAnsi="Times New Roman" w:cs="Times New Roman"/>
-          <w:sz w:val="24"/>
-          <w:szCs w:val="24"/>
-        </w:rPr>
-        <w:t>// Inputs the Player’s score from the card-</w:t>
-      </w:r>
-      <w:proofErr w:type="spellStart"/>
-      <w:r>
-        <w:rPr>
-          <w:rFonts w:ascii="Times New Roman" w:hAnsi="Times New Roman" w:cs="Times New Roman"/>
-          <w:sz w:val="24"/>
-          <w:szCs w:val="24"/>
-        </w:rPr>
-        <w:t>swiper</w:t>
-      </w:r>
-      <w:proofErr w:type="spellEnd"/>
-      <w:r>
-        <w:rPr>
-          <w:rFonts w:ascii="Times New Roman" w:hAnsi="Times New Roman" w:cs="Times New Roman"/>
-          <w:sz w:val="24"/>
-          <w:szCs w:val="24"/>
-        </w:rPr>
-        <w:t xml:space="preserve"> keypad</w:t>
-      </w:r>
-      <w:r>
-        <w:rPr>
-          <w:rFonts w:ascii="Times New Roman" w:hAnsi="Times New Roman" w:cs="Times New Roman"/>
-          <w:sz w:val="24"/>
-          <w:szCs w:val="24"/>
-        </w:rPr>
-        <w:t xml:space="preserve"> and update Player and Database using </w:t>
-      </w:r>
-      <w:proofErr w:type="spellStart"/>
-      <w:r>
-        <w:rPr>
-          <w:rFonts w:ascii="Times New Roman" w:hAnsi="Times New Roman" w:cs="Times New Roman"/>
-          <w:sz w:val="24"/>
-          <w:szCs w:val="24"/>
-        </w:rPr>
-        <w:t>Player.</w:t>
-      </w:r>
-      <w:r>
-        <w:rPr>
-          <w:rFonts w:ascii="Times New Roman" w:hAnsi="Times New Roman" w:cs="Times New Roman"/>
-          <w:sz w:val="24"/>
-          <w:szCs w:val="24"/>
-        </w:rPr>
-        <w:t>incrementScore</w:t>
-      </w:r>
-      <w:r>
-        <w:rPr>
-          <w:rFonts w:ascii="Times New Roman" w:hAnsi="Times New Roman" w:cs="Times New Roman"/>
-          <w:sz w:val="24"/>
-          <w:szCs w:val="24"/>
-        </w:rPr>
-        <w:t>e</w:t>
-      </w:r>
-      <w:proofErr w:type="spellEnd"/>
-      <w:r>
-        <w:rPr>
-          <w:rFonts w:ascii="Times New Roman" w:hAnsi="Times New Roman" w:cs="Times New Roman"/>
-          <w:sz w:val="24"/>
-          <w:szCs w:val="24"/>
-        </w:rPr>
-        <w:t xml:space="preserve"> and </w:t>
-      </w:r>
-      <w:proofErr w:type="spellStart"/>
-      <w:r>
-        <w:rPr>
-          <w:rFonts w:ascii="Times New Roman" w:hAnsi="Times New Roman" w:cs="Times New Roman"/>
-          <w:sz w:val="24"/>
-          <w:szCs w:val="24"/>
-        </w:rPr>
-        <w:t>Database.store</w:t>
-      </w:r>
-      <w:r>
-        <w:rPr>
-          <w:rFonts w:ascii="Times New Roman" w:hAnsi="Times New Roman" w:cs="Times New Roman"/>
-          <w:sz w:val="24"/>
-          <w:szCs w:val="24"/>
-        </w:rPr>
-        <w:t>Score</w:t>
-      </w:r>
-      <w:proofErr w:type="spellEnd"/>
-      <w:r>
-        <w:rPr>
-          <w:rFonts w:ascii="Times New Roman" w:hAnsi="Times New Roman" w:cs="Times New Roman"/>
-          <w:sz w:val="24"/>
-          <w:szCs w:val="24"/>
-        </w:rPr>
-        <w:t xml:space="preserve"> methods, respectively</w:t>
-      </w:r>
-    </w:p>
-    <w:p>
-      <w:pPr>
-        <w:rPr>
-          <w:rFonts w:ascii="Times New Roman" w:hAnsi="Times New Roman" w:cs="Times New Roman"/>
-          <w:sz w:val="24"/>
-          <w:szCs w:val="24"/>
-        </w:rPr>
-      </w:pPr>
-    </w:p>
-    <w:p>
-      <w:pPr>
-        <w:rPr>
-          <w:rFonts w:ascii="Times New Roman" w:hAnsi="Times New Roman" w:cs="Times New Roman"/>
-          <w:sz w:val="24"/>
-          <w:szCs w:val="24"/>
-        </w:rPr>
-      </w:pPr>
-      <w:proofErr w:type="spellStart"/>
-      <w:proofErr w:type="gramStart"/>
-      <w:r>
-        <w:rPr>
-          <w:rFonts w:ascii="Times New Roman" w:hAnsi="Times New Roman" w:cs="Times New Roman"/>
-          <w:sz w:val="24"/>
-          <w:szCs w:val="24"/>
-        </w:rPr>
-        <w:t>displayScore</w:t>
-      </w:r>
-      <w:proofErr w:type="spellEnd"/>
-      <w:r>
-        <w:rPr>
-          <w:rFonts w:ascii="Times New Roman" w:hAnsi="Times New Roman" w:cs="Times New Roman"/>
-          <w:sz w:val="24"/>
-          <w:szCs w:val="24"/>
-        </w:rPr>
-        <w:t>()</w:t>
-      </w:r>
-      <w:proofErr w:type="gramEnd"/>
-    </w:p>
-    <w:p>
-      <w:pPr>
-        <w:rPr>
-          <w:rFonts w:ascii="Times New Roman" w:hAnsi="Times New Roman" w:cs="Times New Roman"/>
-          <w:sz w:val="24"/>
-          <w:szCs w:val="24"/>
-        </w:rPr>
-      </w:pPr>
-      <w:r>
-        <w:rPr>
-          <w:rFonts w:ascii="Times New Roman" w:hAnsi="Times New Roman" w:cs="Times New Roman"/>
-          <w:sz w:val="24"/>
-          <w:szCs w:val="24"/>
-        </w:rPr>
-        <w:t xml:space="preserve">// </w:t>
-      </w:r>
-      <w:proofErr w:type="spellStart"/>
-      <w:r>
-        <w:rPr>
-          <w:rFonts w:ascii="Times New Roman" w:hAnsi="Times New Roman" w:cs="Times New Roman"/>
-          <w:sz w:val="24"/>
-          <w:szCs w:val="24"/>
-        </w:rPr>
-        <w:t>ReadsPlayer’s</w:t>
-      </w:r>
-      <w:proofErr w:type="spellEnd"/>
-      <w:r>
-        <w:rPr>
-          <w:rFonts w:ascii="Times New Roman" w:hAnsi="Times New Roman" w:cs="Times New Roman"/>
-          <w:sz w:val="24"/>
-          <w:szCs w:val="24"/>
-        </w:rPr>
-        <w:t xml:space="preserve"> score using </w:t>
-      </w:r>
-      <w:proofErr w:type="spellStart"/>
-      <w:r>
-        <w:rPr>
-          <w:rFonts w:ascii="Times New Roman" w:hAnsi="Times New Roman" w:cs="Times New Roman"/>
-          <w:sz w:val="24"/>
-          <w:szCs w:val="24"/>
-        </w:rPr>
-        <w:t>Player.getScore</w:t>
-      </w:r>
-      <w:proofErr w:type="spellEnd"/>
-      <w:r>
-        <w:rPr>
-          <w:rFonts w:ascii="Times New Roman" w:hAnsi="Times New Roman" w:cs="Times New Roman"/>
-          <w:sz w:val="24"/>
-          <w:szCs w:val="24"/>
-        </w:rPr>
-        <w:t xml:space="preserve"> method and displays it on the card-</w:t>
-      </w:r>
-      <w:proofErr w:type="spellStart"/>
-      <w:r>
-        <w:rPr>
-          <w:rFonts w:ascii="Times New Roman" w:hAnsi="Times New Roman" w:cs="Times New Roman"/>
-          <w:sz w:val="24"/>
-          <w:szCs w:val="24"/>
-        </w:rPr>
-        <w:t>swiper</w:t>
-      </w:r>
-      <w:proofErr w:type="spellEnd"/>
-      <w:r>
-        <w:rPr>
-          <w:rFonts w:ascii="Times New Roman" w:hAnsi="Times New Roman" w:cs="Times New Roman"/>
-          <w:sz w:val="24"/>
-          <w:szCs w:val="24"/>
-        </w:rPr>
-        <w:t xml:space="preserve"> display</w:t>
-      </w:r>
-    </w:p>
-    <w:p>
-      <w:pPr>
-        <w:rPr>
-          <w:rFonts w:ascii="Times New Roman" w:hAnsi="Times New Roman" w:cs="Times New Roman"/>
-          <w:sz w:val="24"/>
-          <w:szCs w:val="24"/>
-        </w:rPr>
-      </w:pPr>
-    </w:p>
-    <w:p>
-      <w:pPr>
-        <w:rPr>
-          <w:rFonts w:ascii="Times New Roman" w:hAnsi="Times New Roman" w:cs="Times New Roman"/>
-          <w:sz w:val="24"/>
-          <w:szCs w:val="24"/>
-        </w:rPr>
-      </w:pPr>
-      <w:proofErr w:type="spellStart"/>
-      <w:proofErr w:type="gramStart"/>
-      <w:r>
-        <w:rPr>
-          <w:rFonts w:ascii="Times New Roman" w:hAnsi="Times New Roman" w:cs="Times New Roman"/>
-          <w:sz w:val="24"/>
-          <w:szCs w:val="24"/>
-        </w:rPr>
-        <w:t>generateScoreReport</w:t>
-      </w:r>
-      <w:proofErr w:type="spellEnd"/>
-      <w:r>
-        <w:rPr>
-          <w:rFonts w:ascii="Times New Roman" w:hAnsi="Times New Roman" w:cs="Times New Roman"/>
-          <w:sz w:val="24"/>
-          <w:szCs w:val="24"/>
-        </w:rPr>
-        <w:t>()</w:t>
-      </w:r>
-      <w:proofErr w:type="gramEnd"/>
-    </w:p>
-    <w:p>
-      <w:pPr>
-        <w:rPr>
-          <w:rFonts w:ascii="Times New Roman" w:hAnsi="Times New Roman" w:cs="Times New Roman"/>
-          <w:sz w:val="24"/>
-          <w:szCs w:val="24"/>
-        </w:rPr>
-      </w:pPr>
-      <w:r>
-        <w:rPr>
-          <w:rFonts w:ascii="Times New Roman" w:hAnsi="Times New Roman" w:cs="Times New Roman"/>
-          <w:sz w:val="24"/>
-          <w:szCs w:val="24"/>
-        </w:rPr>
-        <w:t>// ….</w:t>
+      <w:r>
+        <w:rPr>
+          <w:rFonts w:ascii="Times New Roman" w:hAnsi="Times New Roman" w:cs="Times New Roman"/>
+          <w:sz w:val="24"/>
+          <w:szCs w:val="24"/>
+        </w:rPr>
+        <w:lastRenderedPageBreak/>
+        <w:t xml:space="preserve">boolean </w:t>
+      </w:r>
+      <w:r>
+        <w:rPr>
+          <w:rFonts w:ascii="Times New Roman" w:hAnsi="Times New Roman" w:cs="Times New Roman"/>
+          <w:sz w:val="24"/>
+          <w:szCs w:val="24"/>
+        </w:rPr>
+        <w:t>inputScore()</w:t>
+      </w:r>
+    </w:p>
+    <w:p>
+      <w:pPr>
+        <w:rPr>
+          <w:rFonts w:ascii="Times New Roman" w:hAnsi="Times New Roman" w:cs="Times New Roman"/>
+          <w:sz w:val="24"/>
+          <w:szCs w:val="24"/>
+        </w:rPr>
+      </w:pPr>
+      <w:r>
+        <w:rPr>
+          <w:rFonts w:ascii="Times New Roman" w:hAnsi="Times New Roman" w:cs="Times New Roman"/>
+          <w:sz w:val="24"/>
+          <w:szCs w:val="24"/>
+        </w:rPr>
+        <w:t xml:space="preserve">// Inputs the Player’s score </w:t>
+      </w:r>
+      <w:r>
+        <w:rPr>
+          <w:rFonts w:ascii="Times New Roman" w:hAnsi="Times New Roman" w:cs="Times New Roman"/>
+          <w:sz w:val="24"/>
+          <w:szCs w:val="24"/>
+        </w:rPr>
+        <w:t xml:space="preserve">and whether they lost a ball </w:t>
+      </w:r>
+      <w:r>
+        <w:rPr>
+          <w:rFonts w:ascii="Times New Roman" w:hAnsi="Times New Roman" w:cs="Times New Roman"/>
+          <w:sz w:val="24"/>
+          <w:szCs w:val="24"/>
+        </w:rPr>
+        <w:t>from the card-swiper keypad</w:t>
+      </w:r>
+      <w:r>
+        <w:rPr>
+          <w:rFonts w:ascii="Times New Roman" w:hAnsi="Times New Roman" w:cs="Times New Roman"/>
+          <w:sz w:val="24"/>
+          <w:szCs w:val="24"/>
+        </w:rPr>
+        <w:t xml:space="preserve"> and update</w:t>
+      </w:r>
+      <w:r>
+        <w:rPr>
+          <w:rFonts w:ascii="Times New Roman" w:hAnsi="Times New Roman" w:cs="Times New Roman"/>
+          <w:sz w:val="24"/>
+          <w:szCs w:val="24"/>
+        </w:rPr>
+        <w:t>s</w:t>
+      </w:r>
+      <w:r>
+        <w:rPr>
+          <w:rFonts w:ascii="Times New Roman" w:hAnsi="Times New Roman" w:cs="Times New Roman"/>
+          <w:sz w:val="24"/>
+          <w:szCs w:val="24"/>
+        </w:rPr>
+        <w:t xml:space="preserve"> Player and Database using Player.incrementScoree and Database.storeScore methods, respectively</w:t>
+      </w:r>
+    </w:p>
+    <w:p>
+      <w:pPr>
+        <w:rPr>
+          <w:rFonts w:ascii="Times New Roman" w:hAnsi="Times New Roman" w:cs="Times New Roman"/>
+          <w:sz w:val="24"/>
+          <w:szCs w:val="24"/>
+        </w:rPr>
+      </w:pPr>
+    </w:p>
+    <w:p>
+      <w:pPr>
+        <w:rPr>
+          <w:rFonts w:ascii="Times New Roman" w:eastAsia="Times New Roman" w:hAnsi="Times New Roman" w:cs="Times New Roman"/>
+          <w:sz w:val="24"/>
+          <w:szCs w:val="24"/>
+        </w:rPr>
+      </w:pPr>
+      <w:r>
+        <w:rPr>
+          <w:rFonts w:ascii="Times New Roman" w:eastAsia="Times New Roman" w:hAnsi="Times New Roman" w:cs="Times New Roman"/>
+          <w:sz w:val="24"/>
+          <w:szCs w:val="24"/>
+        </w:rPr>
+        <w:t xml:space="preserve">int </w:t>
+      </w:r>
+      <w:r>
+        <w:rPr>
+          <w:rFonts w:ascii="Times New Roman" w:eastAsia="Times New Roman" w:hAnsi="Times New Roman" w:cs="Times New Roman"/>
+          <w:sz w:val="24"/>
+          <w:szCs w:val="24"/>
+        </w:rPr>
+        <w:t>lostBall(bool lostBall</w:t>
+      </w:r>
+      <w:r>
+        <w:rPr>
+          <w:rFonts w:ascii="Times New Roman" w:eastAsia="Times New Roman" w:hAnsi="Times New Roman" w:cs="Times New Roman"/>
+          <w:sz w:val="24"/>
+          <w:szCs w:val="24"/>
+        </w:rPr>
+        <w:t>, int score</w:t>
+      </w:r>
+      <w:r>
+        <w:rPr>
+          <w:rFonts w:ascii="Times New Roman" w:eastAsia="Times New Roman" w:hAnsi="Times New Roman" w:cs="Times New Roman"/>
+          <w:sz w:val="24"/>
+          <w:szCs w:val="24"/>
+        </w:rPr>
+        <w:t>)</w:t>
+      </w:r>
+    </w:p>
+    <w:p>
+      <w:pPr>
+        <w:rPr>
+          <w:rFonts w:ascii="Times New Roman" w:eastAsia="Times New Roman" w:hAnsi="Times New Roman" w:cs="Times New Roman"/>
+          <w:sz w:val="24"/>
+          <w:szCs w:val="24"/>
+        </w:rPr>
+      </w:pPr>
+      <w:r>
+        <w:rPr>
+          <w:rFonts w:ascii="Times New Roman" w:eastAsia="Times New Roman" w:hAnsi="Times New Roman" w:cs="Times New Roman"/>
+          <w:sz w:val="24"/>
+          <w:szCs w:val="24"/>
+        </w:rPr>
+        <w:t>//</w:t>
+      </w:r>
+      <w:r>
+        <w:rPr>
+          <w:rFonts w:ascii="Times New Roman" w:eastAsia="Times New Roman" w:hAnsi="Times New Roman" w:cs="Times New Roman"/>
+          <w:sz w:val="24"/>
+          <w:szCs w:val="24"/>
+        </w:rPr>
+        <w:t xml:space="preserve"> </w:t>
+      </w:r>
+      <w:r>
+        <w:rPr>
+          <w:rFonts w:ascii="Times New Roman" w:eastAsia="Times New Roman" w:hAnsi="Times New Roman" w:cs="Times New Roman"/>
+          <w:sz w:val="24"/>
+          <w:szCs w:val="24"/>
+        </w:rPr>
+        <w:t xml:space="preserve">Decrements Player’s score if </w:t>
+      </w:r>
+      <w:r>
+        <w:rPr>
+          <w:rFonts w:ascii="Times New Roman" w:eastAsia="Times New Roman" w:hAnsi="Times New Roman" w:cs="Times New Roman"/>
+          <w:sz w:val="24"/>
+          <w:szCs w:val="24"/>
+        </w:rPr>
+        <w:t xml:space="preserve">they lost a ball during </w:t>
+      </w:r>
+      <w:r>
+        <w:rPr>
+          <w:rFonts w:ascii="Times New Roman" w:eastAsia="Times New Roman" w:hAnsi="Times New Roman" w:cs="Times New Roman"/>
+          <w:sz w:val="24"/>
+          <w:szCs w:val="24"/>
+        </w:rPr>
+        <w:t>play</w:t>
+      </w:r>
+    </w:p>
+    <w:p>
+      <w:pPr>
+        <w:rPr>
+          <w:rFonts w:ascii="Times New Roman" w:eastAsia="Times New Roman" w:hAnsi="Times New Roman" w:cs="Times New Roman"/>
+          <w:sz w:val="24"/>
+          <w:szCs w:val="24"/>
+        </w:rPr>
+      </w:pPr>
+    </w:p>
+    <w:p>
+      <w:pPr>
+        <w:rPr>
+          <w:rFonts w:ascii="Times New Roman" w:eastAsia="Times New Roman" w:hAnsi="Times New Roman" w:cs="Times New Roman"/>
+          <w:sz w:val="24"/>
+          <w:szCs w:val="24"/>
+        </w:rPr>
+      </w:pPr>
+      <w:r>
+        <w:rPr>
+          <w:rFonts w:ascii="Times New Roman" w:eastAsia="Times New Roman" w:hAnsi="Times New Roman" w:cs="Times New Roman"/>
+          <w:sz w:val="24"/>
+          <w:szCs w:val="24"/>
+        </w:rPr>
+        <w:t xml:space="preserve">void </w:t>
+      </w:r>
+      <w:r>
+        <w:rPr>
+          <w:rFonts w:ascii="Times New Roman" w:eastAsia="Times New Roman" w:hAnsi="Times New Roman" w:cs="Times New Roman"/>
+          <w:sz w:val="24"/>
+          <w:szCs w:val="24"/>
+        </w:rPr>
+        <w:t>isHoleInOne(</w:t>
+      </w:r>
+      <w:r>
+        <w:rPr>
+          <w:rFonts w:ascii="Times New Roman" w:eastAsia="Times New Roman" w:hAnsi="Times New Roman" w:cs="Times New Roman"/>
+          <w:sz w:val="24"/>
+          <w:szCs w:val="24"/>
+        </w:rPr>
+        <w:t>int</w:t>
+      </w:r>
+      <w:r>
+        <w:rPr>
+          <w:rFonts w:ascii="Times New Roman" w:eastAsia="Times New Roman" w:hAnsi="Times New Roman" w:cs="Times New Roman"/>
+          <w:sz w:val="24"/>
+          <w:szCs w:val="24"/>
+        </w:rPr>
+        <w:t xml:space="preserve"> </w:t>
+      </w:r>
+      <w:r>
+        <w:rPr>
+          <w:rFonts w:ascii="Times New Roman" w:eastAsia="Times New Roman" w:hAnsi="Times New Roman" w:cs="Times New Roman"/>
+          <w:sz w:val="24"/>
+          <w:szCs w:val="24"/>
+        </w:rPr>
+        <w:t>score</w:t>
+      </w:r>
+      <w:r>
+        <w:rPr>
+          <w:rFonts w:ascii="Times New Roman" w:eastAsia="Times New Roman" w:hAnsi="Times New Roman" w:cs="Times New Roman"/>
+          <w:sz w:val="24"/>
+          <w:szCs w:val="24"/>
+        </w:rPr>
+        <w:t>)</w:t>
+      </w:r>
+    </w:p>
+    <w:p>
+      <w:pPr>
+        <w:rPr>
+          <w:rFonts w:ascii="Times New Roman" w:eastAsia="Times New Roman" w:hAnsi="Times New Roman" w:cs="Times New Roman"/>
+          <w:sz w:val="24"/>
+          <w:szCs w:val="24"/>
+        </w:rPr>
+      </w:pPr>
+      <w:r>
+        <w:rPr>
+          <w:rFonts w:ascii="Times New Roman" w:eastAsia="Times New Roman" w:hAnsi="Times New Roman" w:cs="Times New Roman"/>
+          <w:sz w:val="24"/>
+          <w:szCs w:val="24"/>
+        </w:rPr>
+        <w:t>//</w:t>
+      </w:r>
+      <w:r>
+        <w:rPr>
+          <w:rFonts w:ascii="Times New Roman" w:eastAsia="Times New Roman" w:hAnsi="Times New Roman" w:cs="Times New Roman"/>
+          <w:sz w:val="24"/>
+          <w:szCs w:val="24"/>
+        </w:rPr>
+        <w:t xml:space="preserve"> Display a special message </w:t>
+      </w:r>
+      <w:r>
+        <w:rPr>
+          <w:rFonts w:ascii="Times New Roman" w:eastAsia="Times New Roman" w:hAnsi="Times New Roman" w:cs="Times New Roman"/>
+          <w:sz w:val="24"/>
+          <w:szCs w:val="24"/>
+        </w:rPr>
+        <w:t>if a hole in one occurred</w:t>
+      </w:r>
+    </w:p>
+    <w:p>
+      <w:pPr>
+        <w:rPr>
+          <w:rFonts w:ascii="Times New Roman" w:hAnsi="Times New Roman" w:cs="Times New Roman"/>
+          <w:sz w:val="24"/>
+          <w:szCs w:val="24"/>
+        </w:rPr>
+      </w:pPr>
+    </w:p>
+    <w:p>
+      <w:pPr>
+        <w:rPr>
+          <w:rFonts w:ascii="Times New Roman" w:eastAsia="Times New Roman" w:hAnsi="Times New Roman" w:cs="Times New Roman"/>
+          <w:sz w:val="24"/>
+          <w:szCs w:val="24"/>
+        </w:rPr>
+      </w:pPr>
+      <w:r>
+        <w:rPr>
+          <w:rFonts w:ascii="Times New Roman" w:eastAsia="Times New Roman" w:hAnsi="Times New Roman" w:cs="Times New Roman"/>
+          <w:sz w:val="24"/>
+          <w:szCs w:val="24"/>
+        </w:rPr>
+        <w:t>boolean write</w:t>
+      </w:r>
+      <w:r>
+        <w:rPr>
+          <w:rFonts w:ascii="Times New Roman" w:eastAsia="Times New Roman" w:hAnsi="Times New Roman" w:cs="Times New Roman"/>
+          <w:sz w:val="24"/>
+          <w:szCs w:val="24"/>
+        </w:rPr>
+        <w:t>ScoreToDatabase(int currentScore)</w:t>
+      </w:r>
+    </w:p>
+    <w:p>
+      <w:pPr>
+        <w:rPr>
+          <w:rFonts w:ascii="Times New Roman" w:eastAsia="Times New Roman" w:hAnsi="Times New Roman" w:cs="Times New Roman"/>
+          <w:sz w:val="24"/>
+          <w:szCs w:val="24"/>
+        </w:rPr>
+      </w:pPr>
+      <w:r>
+        <w:rPr>
+          <w:rFonts w:ascii="Times New Roman" w:eastAsia="Times New Roman" w:hAnsi="Times New Roman" w:cs="Times New Roman"/>
+          <w:sz w:val="24"/>
+          <w:szCs w:val="24"/>
+        </w:rPr>
+        <w:t>//</w:t>
+      </w:r>
+      <w:r>
+        <w:rPr>
+          <w:rFonts w:ascii="Times New Roman" w:eastAsia="Times New Roman" w:hAnsi="Times New Roman" w:cs="Times New Roman"/>
+          <w:sz w:val="24"/>
+          <w:szCs w:val="24"/>
+        </w:rPr>
+        <w:t xml:space="preserve"> S</w:t>
+      </w:r>
+      <w:r>
+        <w:rPr>
+          <w:rFonts w:ascii="Times New Roman" w:eastAsia="Times New Roman" w:hAnsi="Times New Roman" w:cs="Times New Roman"/>
+          <w:sz w:val="24"/>
+          <w:szCs w:val="24"/>
+        </w:rPr>
+        <w:t xml:space="preserve">ends information to central </w:t>
+      </w:r>
+      <w:r>
+        <w:rPr>
+          <w:rFonts w:ascii="Times New Roman" w:eastAsia="Times New Roman" w:hAnsi="Times New Roman" w:cs="Times New Roman"/>
+          <w:sz w:val="24"/>
+          <w:szCs w:val="24"/>
+        </w:rPr>
+        <w:t>server for storage</w:t>
+      </w:r>
+    </w:p>
+    <w:p>
+      <w:pPr>
+        <w:rPr>
+          <w:rFonts w:ascii="Times New Roman" w:eastAsia="Times New Roman" w:hAnsi="Times New Roman" w:cs="Times New Roman"/>
+          <w:sz w:val="24"/>
+          <w:szCs w:val="24"/>
+        </w:rPr>
+      </w:pPr>
+    </w:p>
+    <w:p>
+      <w:pPr>
+        <w:rPr>
+          <w:rFonts w:ascii="Times New Roman" w:eastAsia="Times New Roman" w:hAnsi="Times New Roman" w:cs="Times New Roman"/>
+          <w:sz w:val="24"/>
+          <w:szCs w:val="24"/>
+        </w:rPr>
+      </w:pPr>
+      <w:r>
+        <w:rPr>
+          <w:rFonts w:ascii="Times New Roman" w:eastAsia="Times New Roman" w:hAnsi="Times New Roman" w:cs="Times New Roman"/>
+          <w:sz w:val="24"/>
+          <w:szCs w:val="24"/>
+        </w:rPr>
+        <w:t xml:space="preserve">int </w:t>
+      </w:r>
+      <w:r>
+        <w:rPr>
+          <w:rFonts w:ascii="Times New Roman" w:eastAsia="Times New Roman" w:hAnsi="Times New Roman" w:cs="Times New Roman"/>
+          <w:sz w:val="24"/>
+          <w:szCs w:val="24"/>
+        </w:rPr>
+        <w:t>determineHoleScore(int hole, int playerStrokes)</w:t>
+      </w:r>
+    </w:p>
+    <w:p>
+      <w:pPr>
+        <w:rPr>
+          <w:rFonts w:ascii="Times New Roman" w:eastAsia="Times New Roman" w:hAnsi="Times New Roman" w:cs="Times New Roman"/>
+          <w:sz w:val="24"/>
+          <w:szCs w:val="24"/>
+        </w:rPr>
+      </w:pPr>
+      <w:r>
+        <w:rPr>
+          <w:rFonts w:ascii="Times New Roman" w:eastAsia="Times New Roman" w:hAnsi="Times New Roman" w:cs="Times New Roman"/>
+          <w:sz w:val="24"/>
+          <w:szCs w:val="24"/>
+        </w:rPr>
+        <w:t>//</w:t>
+      </w:r>
+      <w:r>
+        <w:rPr>
+          <w:rFonts w:ascii="Times New Roman" w:eastAsia="Times New Roman" w:hAnsi="Times New Roman" w:cs="Times New Roman"/>
+          <w:sz w:val="24"/>
+          <w:szCs w:val="24"/>
+        </w:rPr>
+        <w:t xml:space="preserve"> Calculate</w:t>
+      </w:r>
+      <w:r>
+        <w:rPr>
+          <w:rFonts w:ascii="Times New Roman" w:eastAsia="Times New Roman" w:hAnsi="Times New Roman" w:cs="Times New Roman"/>
+          <w:sz w:val="24"/>
+          <w:szCs w:val="24"/>
+        </w:rPr>
+        <w:t xml:space="preserve">s how many strokes over/under </w:t>
+      </w:r>
+      <w:r>
+        <w:rPr>
+          <w:rFonts w:ascii="Times New Roman" w:eastAsia="Times New Roman" w:hAnsi="Times New Roman" w:cs="Times New Roman"/>
+          <w:sz w:val="24"/>
+          <w:szCs w:val="24"/>
+        </w:rPr>
+        <w:t xml:space="preserve">par </w:t>
+      </w:r>
+      <w:r>
+        <w:rPr>
+          <w:rFonts w:ascii="Times New Roman" w:eastAsia="Times New Roman" w:hAnsi="Times New Roman" w:cs="Times New Roman"/>
+          <w:sz w:val="24"/>
+          <w:szCs w:val="24"/>
+        </w:rPr>
+        <w:t>the player is on a</w:t>
+      </w:r>
+      <w:r>
+        <w:rPr>
+          <w:rFonts w:ascii="Times New Roman" w:eastAsia="Times New Roman" w:hAnsi="Times New Roman" w:cs="Times New Roman"/>
+          <w:sz w:val="24"/>
+          <w:szCs w:val="24"/>
+        </w:rPr>
+        <w:t>ny</w:t>
+      </w:r>
+      <w:r>
+        <w:rPr>
+          <w:rFonts w:ascii="Times New Roman" w:eastAsia="Times New Roman" w:hAnsi="Times New Roman" w:cs="Times New Roman"/>
+          <w:sz w:val="24"/>
+          <w:szCs w:val="24"/>
+        </w:rPr>
+        <w:t xml:space="preserve"> given hole</w:t>
+      </w:r>
+    </w:p>
+    <w:p>
+      <w:pPr>
+        <w:rPr>
+          <w:rFonts w:ascii="Times New Roman" w:hAnsi="Times New Roman" w:cs="Times New Roman"/>
+          <w:sz w:val="24"/>
+          <w:szCs w:val="24"/>
+        </w:rPr>
+      </w:pPr>
+    </w:p>
+    <w:p>
+      <w:pPr>
+        <w:rPr>
+          <w:rFonts w:ascii="Times New Roman" w:hAnsi="Times New Roman" w:cs="Times New Roman"/>
+          <w:sz w:val="24"/>
+          <w:szCs w:val="24"/>
+        </w:rPr>
+      </w:pPr>
+      <w:r>
+        <w:rPr>
+          <w:rFonts w:ascii="Times New Roman" w:hAnsi="Times New Roman" w:cs="Times New Roman"/>
+          <w:sz w:val="24"/>
+          <w:szCs w:val="24"/>
+        </w:rPr>
+        <w:t xml:space="preserve">void </w:t>
+      </w:r>
+      <w:r>
+        <w:rPr>
+          <w:rFonts w:ascii="Times New Roman" w:hAnsi="Times New Roman" w:cs="Times New Roman"/>
+          <w:sz w:val="24"/>
+          <w:szCs w:val="24"/>
+        </w:rPr>
+        <w:t>displayScore()</w:t>
+      </w:r>
+    </w:p>
+    <w:p>
+      <w:pPr>
+        <w:rPr>
+          <w:rFonts w:ascii="Times New Roman" w:hAnsi="Times New Roman" w:cs="Times New Roman"/>
+          <w:sz w:val="24"/>
+          <w:szCs w:val="24"/>
+        </w:rPr>
+      </w:pPr>
+      <w:r>
+        <w:rPr>
+          <w:rFonts w:ascii="Times New Roman" w:hAnsi="Times New Roman" w:cs="Times New Roman"/>
+          <w:sz w:val="24"/>
+          <w:szCs w:val="24"/>
+        </w:rPr>
+        <w:t>// Reads</w:t>
+      </w:r>
+      <w:r>
+        <w:rPr>
+          <w:rFonts w:ascii="Times New Roman" w:hAnsi="Times New Roman" w:cs="Times New Roman"/>
+          <w:sz w:val="24"/>
+          <w:szCs w:val="24"/>
+        </w:rPr>
+        <w:t xml:space="preserve"> </w:t>
       </w:r>
       <w:bookmarkStart w:id="0" w:name="_GoBack"/>
       <w:bookmarkEnd w:id="0"/>
-    </w:p>
-    <w:p>
-      <w:pPr>
-        <w:rPr>
-          <w:rFonts w:ascii="Times New Roman" w:hAnsi="Times New Roman" w:cs="Times New Roman"/>
-          <w:sz w:val="24"/>
-          <w:szCs w:val="24"/>
-        </w:rPr>
-      </w:pPr>
-    </w:p>
-    <w:p>
-      <w:pPr>
-        <w:rPr>
-          <w:rFonts w:ascii="Times New Roman" w:hAnsi="Times New Roman" w:cs="Times New Roman"/>
-          <w:sz w:val="24"/>
-          <w:szCs w:val="24"/>
-        </w:rPr>
-      </w:pPr>
-    </w:p>
-    <w:p>
-      <w:pPr>
-        <w:rPr>
-          <w:rFonts w:ascii="Times New Roman" w:hAnsi="Times New Roman" w:cs="Times New Roman"/>
-          <w:sz w:val="24"/>
-          <w:szCs w:val="24"/>
-        </w:rPr>
-      </w:pPr>
-    </w:p>
-    <w:p>
-      <w:pPr>
-        <w:rPr>
-          <w:rFonts w:ascii="Times New Roman" w:hAnsi="Times New Roman" w:cs="Times New Roman"/>
-          <w:sz w:val="24"/>
-          <w:szCs w:val="24"/>
-        </w:rPr>
-      </w:pPr>
-    </w:p>
-    <w:p>
-      <w:pPr>
-        <w:rPr>
-          <w:rFonts w:ascii="Times New Roman" w:hAnsi="Times New Roman" w:cs="Times New Roman"/>
-          <w:sz w:val="24"/>
-          <w:szCs w:val="24"/>
-        </w:rPr>
-      </w:pPr>
-    </w:p>
-    <w:p>
-      <w:pPr>
-        <w:rPr>
-          <w:rFonts w:ascii="Times New Roman" w:hAnsi="Times New Roman" w:cs="Times New Roman"/>
-          <w:sz w:val="24"/>
-          <w:szCs w:val="24"/>
-        </w:rPr>
-      </w:pPr>
-      <w:r>
-        <w:rPr>
-          <w:rFonts w:ascii="Times New Roman" w:hAnsi="Times New Roman" w:cs="Times New Roman"/>
-          <w:sz w:val="24"/>
-          <w:szCs w:val="24"/>
-        </w:rPr>
-        <w:t xml:space="preserve">After completing each hole, the user swipes their card at that </w:t>
-      </w:r>
-      <w:proofErr w:type="gramStart"/>
-      <w:r>
-        <w:rPr>
-          <w:rFonts w:ascii="Times New Roman" w:hAnsi="Times New Roman" w:cs="Times New Roman"/>
-          <w:sz w:val="24"/>
-          <w:szCs w:val="24"/>
-        </w:rPr>
-        <w:t>hole's</w:t>
-      </w:r>
-      <w:proofErr w:type="gramEnd"/>
-      <w:r>
-        <w:rPr>
-          <w:rFonts w:ascii="Times New Roman" w:hAnsi="Times New Roman" w:cs="Times New Roman"/>
-          <w:sz w:val="24"/>
-          <w:szCs w:val="24"/>
-        </w:rPr>
-        <w:t xml:space="preserve"> swipe station, and enters the number of strokes.  The card-swipe stations also </w:t>
-      </w:r>
-      <w:proofErr w:type="gramStart"/>
-      <w:r>
-        <w:rPr>
-          <w:rFonts w:ascii="Times New Roman" w:hAnsi="Times New Roman" w:cs="Times New Roman"/>
-          <w:sz w:val="24"/>
-          <w:szCs w:val="24"/>
-        </w:rPr>
-        <w:t>display the player's name and current score</w:t>
-      </w:r>
-      <w:proofErr w:type="gramEnd"/>
-      <w:r>
-        <w:rPr>
-          <w:rFonts w:ascii="Times New Roman" w:hAnsi="Times New Roman" w:cs="Times New Roman"/>
-          <w:sz w:val="24"/>
-          <w:szCs w:val="24"/>
-        </w:rPr>
-        <w:t xml:space="preserve"> (the number of strokes over or under par, so far).</w:t>
-      </w:r>
+      <w:r>
+        <w:rPr>
+          <w:rFonts w:ascii="Times New Roman" w:hAnsi="Times New Roman" w:cs="Times New Roman"/>
+          <w:sz w:val="24"/>
+          <w:szCs w:val="24"/>
+        </w:rPr>
+        <w:t>Player’s score using Player.getScore method and displays it on the card-swiper display</w:t>
+      </w:r>
+    </w:p>
+    <w:p>
+      <w:pPr>
+        <w:rPr>
+          <w:rFonts w:ascii="Times New Roman" w:hAnsi="Times New Roman" w:cs="Times New Roman"/>
+          <w:sz w:val="24"/>
+          <w:szCs w:val="24"/>
+        </w:rPr>
+      </w:pPr>
+    </w:p>
+    <w:p>
+      <w:pPr>
+        <w:pStyle w:val="NormalWeb"/>
+        <w:spacing w:before="0" w:beforeAutospacing="0" w:after="0" w:afterAutospacing="0"/>
+      </w:pPr>
+      <w:r>
+        <w:t xml:space="preserve">void </w:t>
+      </w:r>
+      <w:r>
+        <w:t>display</w:t>
+      </w:r>
+      <w:r>
+        <w:t xml:space="preserve">Rules() </w:t>
+      </w:r>
+    </w:p>
+    <w:p>
+      <w:pPr>
+        <w:pStyle w:val="NormalWeb"/>
+        <w:spacing w:before="0" w:beforeAutospacing="0" w:after="0" w:afterAutospacing="0"/>
+      </w:pPr>
+      <w:r>
+        <w:t>//</w:t>
+      </w:r>
+      <w:r>
+        <w:t xml:space="preserve"> D</w:t>
+      </w:r>
+      <w:r>
+        <w:t>isplays r</w:t>
+      </w:r>
+      <w:r>
+        <w:t>ules of</w:t>
+      </w:r>
+      <w:r>
+        <w:t xml:space="preserve"> the game </w:t>
+      </w:r>
+      <w:r>
+        <w:t>on card-swipe station display</w:t>
+      </w:r>
+    </w:p>
+    <w:p>
+      <w:pPr>
+        <w:rPr>
+          <w:rFonts w:ascii="Times New Roman" w:hAnsi="Times New Roman" w:cs="Times New Roman"/>
+          <w:sz w:val="24"/>
+          <w:szCs w:val="24"/>
+        </w:rPr>
+      </w:pPr>
+    </w:p>
+    <w:p>
+      <w:pPr>
+        <w:rPr>
+          <w:rFonts w:ascii="Times New Roman" w:hAnsi="Times New Roman" w:cs="Times New Roman"/>
+          <w:sz w:val="24"/>
+          <w:szCs w:val="24"/>
+        </w:rPr>
+      </w:pPr>
+      <w:r>
+        <w:rPr>
+          <w:rFonts w:ascii="Times New Roman" w:hAnsi="Times New Roman" w:cs="Times New Roman"/>
+          <w:sz w:val="24"/>
+          <w:szCs w:val="24"/>
+        </w:rPr>
+        <w:t xml:space="preserve">void </w:t>
+      </w:r>
+      <w:r>
+        <w:rPr>
+          <w:rFonts w:ascii="Times New Roman" w:hAnsi="Times New Roman" w:cs="Times New Roman"/>
+          <w:sz w:val="24"/>
+          <w:szCs w:val="24"/>
+        </w:rPr>
+        <w:t>generateScoreReport(</w:t>
+      </w:r>
+      <w:r>
+        <w:rPr>
+          <w:rFonts w:ascii="Times New Roman" w:hAnsi="Times New Roman" w:cs="Times New Roman"/>
+          <w:sz w:val="24"/>
+          <w:szCs w:val="24"/>
+        </w:rPr>
+        <w:t>Player player, Database database</w:t>
+      </w:r>
+      <w:r>
+        <w:rPr>
+          <w:rFonts w:ascii="Times New Roman" w:hAnsi="Times New Roman" w:cs="Times New Roman"/>
+          <w:sz w:val="24"/>
+          <w:szCs w:val="24"/>
+        </w:rPr>
+        <w:t>)</w:t>
+      </w:r>
+    </w:p>
+    <w:p>
+      <w:pPr>
+        <w:rPr>
+          <w:rFonts w:ascii="Times New Roman" w:hAnsi="Times New Roman" w:cs="Times New Roman"/>
+          <w:sz w:val="24"/>
+          <w:szCs w:val="24"/>
+        </w:rPr>
+      </w:pPr>
+      <w:r>
+        <w:rPr>
+          <w:rFonts w:ascii="Times New Roman" w:hAnsi="Times New Roman" w:cs="Times New Roman"/>
+          <w:sz w:val="24"/>
+          <w:szCs w:val="24"/>
+        </w:rPr>
+        <w:t>// Generates score report for Player</w:t>
+      </w:r>
+    </w:p>
+    <w:p>
+      <w:pPr>
+        <w:pStyle w:val="NormalWeb"/>
+        <w:spacing w:before="0" w:beforeAutospacing="0" w:after="0" w:afterAutospacing="0"/>
+      </w:pPr>
+    </w:p>
+    <w:p>
+      <w:pPr>
+        <w:pStyle w:val="NormalWeb"/>
+        <w:spacing w:before="0" w:beforeAutospacing="0" w:after="0" w:afterAutospacing="0"/>
+      </w:pPr>
+      <w:r>
+        <w:t xml:space="preserve">void </w:t>
+      </w:r>
+      <w:r>
+        <w:t>processF</w:t>
+      </w:r>
+      <w:r>
+        <w:t>reeGame(</w:t>
+      </w:r>
+      <w:r>
+        <w:t>String playerName</w:t>
+      </w:r>
+      <w:r>
+        <w:t xml:space="preserve">) </w:t>
+      </w:r>
+    </w:p>
+    <w:p>
+      <w:pPr>
+        <w:pStyle w:val="NormalWeb"/>
+        <w:spacing w:before="0" w:beforeAutospacing="0" w:after="0" w:afterAutospacing="0"/>
+      </w:pPr>
+      <w:r>
+        <w:t>//</w:t>
+      </w:r>
+      <w:r>
+        <w:t xml:space="preserve"> If hole-in-one (score = 1) on 18</w:t>
+      </w:r>
+      <w:r>
+        <w:rPr>
+          <w:vertAlign w:val="superscript"/>
+        </w:rPr>
+        <w:t>th</w:t>
+      </w:r>
+      <w:r>
+        <w:t xml:space="preserve"> hole, process/generate a free game coupon for the player</w:t>
+      </w:r>
+      <w:r>
+        <w:t xml:space="preserve"> </w:t>
+      </w:r>
+    </w:p>
+    <w:p>
+      <w:pPr>
+        <w:rPr>
+          <w:rFonts w:ascii="Times New Roman" w:hAnsi="Times New Roman" w:cs="Times New Roman"/>
+          <w:sz w:val="24"/>
+          <w:szCs w:val="24"/>
+        </w:rPr>
+      </w:pPr>
+    </w:p>
+    <w:p>
+      <w:pPr>
+        <w:rPr>
+          <w:rFonts w:ascii="Times New Roman" w:eastAsia="Times New Roman" w:hAnsi="Times New Roman" w:cs="Times New Roman"/>
+          <w:b/>
+          <w:sz w:val="24"/>
+          <w:szCs w:val="24"/>
+        </w:rPr>
+      </w:pPr>
+    </w:p>
+    <w:p>
+      <w:pPr>
+        <w:rPr>
+          <w:rFonts w:ascii="Times New Roman" w:eastAsia="Times New Roman" w:hAnsi="Times New Roman" w:cs="Times New Roman"/>
+          <w:b/>
+          <w:sz w:val="24"/>
+          <w:szCs w:val="24"/>
+        </w:rPr>
+      </w:pPr>
+    </w:p>
+    <w:p>
+      <w:pPr>
+        <w:rPr>
+          <w:rFonts w:ascii="Times New Roman" w:eastAsia="Times New Roman" w:hAnsi="Times New Roman" w:cs="Times New Roman"/>
+          <w:b/>
+          <w:sz w:val="24"/>
+          <w:szCs w:val="24"/>
+        </w:rPr>
+      </w:pPr>
+    </w:p>
+    <w:p>
+      <w:pPr>
+        <w:rPr>
+          <w:rFonts w:ascii="Times New Roman" w:hAnsi="Times New Roman" w:cs="Times New Roman"/>
+          <w:sz w:val="24"/>
+          <w:szCs w:val="24"/>
+        </w:rPr>
+      </w:pPr>
+    </w:p>
+    <w:p>
+      <w:pPr>
+        <w:rPr>
+          <w:rFonts w:ascii="Times New Roman" w:hAnsi="Times New Roman" w:cs="Times New Roman"/>
+          <w:sz w:val="24"/>
+          <w:szCs w:val="24"/>
+        </w:rPr>
+      </w:pPr>
+    </w:p>
+    <w:p>
+      <w:pPr>
+        <w:rPr>
+          <w:rFonts w:ascii="Times New Roman" w:hAnsi="Times New Roman" w:cs="Times New Roman"/>
+          <w:sz w:val="24"/>
+          <w:szCs w:val="24"/>
+        </w:rPr>
+      </w:pPr>
+    </w:p>
+    <w:p>
+      <w:pPr>
+        <w:rPr>
+          <w:rFonts w:ascii="Times New Roman" w:hAnsi="Times New Roman" w:cs="Times New Roman"/>
+          <w:sz w:val="24"/>
+          <w:szCs w:val="24"/>
+        </w:rPr>
+      </w:pPr>
+    </w:p>
+    <w:p>
+      <w:pPr>
+        <w:rPr>
+          <w:rFonts w:ascii="Times New Roman" w:hAnsi="Times New Roman" w:cs="Times New Roman"/>
+          <w:sz w:val="24"/>
+          <w:szCs w:val="24"/>
+        </w:rPr>
+      </w:pPr>
+    </w:p>
+    <w:p>
+      <w:pPr>
+        <w:rPr>
+          <w:rFonts w:ascii="Times New Roman" w:hAnsi="Times New Roman" w:cs="Times New Roman"/>
+          <w:sz w:val="24"/>
+          <w:szCs w:val="24"/>
+        </w:rPr>
+      </w:pPr>
     </w:p>
     <w:p>
       <w:pPr>
@@ -1004,12 +1525,7 @@
         </w:rPr>
       </w:pPr>
       <w:r>
-        <w:rPr>
-          <w:rFonts w:ascii="Times New Roman" w:hAnsi="Times New Roman" w:cs="Times New Roman"/>
-          <w:sz w:val="24"/>
-          <w:szCs w:val="24"/>
-        </w:rPr>
-        <w:object w:dxaOrig="8431" w:dyaOrig="15181">
+        <w:object w:dxaOrig="10905" w:dyaOrig="15286">
           <v:shapetype id="_x0000_t75" coordsize="21600,21600" o:spt="75" o:preferrelative="t" path="m@4@5l@4@11@9@11@9@5xe" filled="f" stroked="f">
             <v:stroke joinstyle="miter"/>
             <v:formulas>
@@ -1029,10 +1545,10 @@
             <v:path o:extrusionok="f" gradientshapeok="t" o:connecttype="rect"/>
             <o:lock v:ext="edit" aspectratio="t"/>
           </v:shapetype>
-          <v:shape id="_x0000_i1025" type="#_x0000_t75" style="width:339.8pt;height:612.35pt" o:ole="">
+          <v:shape id="_x0000_i1027" type="#_x0000_t75" style="width:436.05pt;height:612.35pt" o:ole="">
             <v:imagedata r:id="rId7" o:title=""/>
           </v:shape>
-          <o:OLEObject Type="Embed" ProgID="Visio.Drawing.15" ShapeID="_x0000_i1025" DrawAspect="Content" ObjectID="_1555254169" r:id="rId8"/>
+          <o:OLEObject Type="Embed" ProgID="Visio.Drawing.15" ShapeID="_x0000_i1027" DrawAspect="Content" ObjectID="_1555426332" r:id="rId8"/>
         </w:object>
       </w:r>
     </w:p>
@@ -1053,24 +1569,18 @@
           <w:rFonts w:ascii="Times New Roman" w:hAnsi="Times New Roman" w:cs="Times New Roman"/>
           <w:sz w:val="24"/>
           <w:szCs w:val="24"/>
-        </w:rPr>
-      </w:pPr>
-      <w:r>
-        <w:rPr>
-          <w:rFonts w:ascii="Times New Roman" w:hAnsi="Times New Roman" w:cs="Times New Roman"/>
-          <w:sz w:val="24"/>
-          <w:szCs w:val="24"/>
+          <w:u w:val="single"/>
+        </w:rPr>
+      </w:pPr>
+      <w:r>
+        <w:rPr>
+          <w:rFonts w:ascii="Times New Roman" w:hAnsi="Times New Roman" w:cs="Times New Roman"/>
+          <w:sz w:val="24"/>
+          <w:szCs w:val="24"/>
+          <w:u w:val="single"/>
         </w:rPr>
         <w:t>System Flowchart</w:t>
       </w:r>
-      <w:r>
-        <w:rPr>
-          <w:rFonts w:ascii="Times New Roman" w:hAnsi="Times New Roman" w:cs="Times New Roman"/>
-          <w:sz w:val="24"/>
-          <w:szCs w:val="24"/>
-        </w:rPr>
-        <w:t>… add payment processing</w:t>
-      </w:r>
     </w:p>
     <w:p>
       <w:pPr>
@@ -1088,10 +1598,10 @@
           <w:szCs w:val="24"/>
         </w:rPr>
         <w:object w:dxaOrig="5371" w:dyaOrig="12721">
-          <v:shape id="_x0000_i1026" type="#_x0000_t75" style="width:258.4pt;height:612.35pt" o:ole="">
+          <v:shape id="_x0000_i1025" type="#_x0000_t75" style="width:258.4pt;height:612.35pt" o:ole="">
             <v:imagedata r:id="rId9" o:title=""/>
           </v:shape>
-          <o:OLEObject Type="Embed" ProgID="Visio.Drawing.15" ShapeID="_x0000_i1026" DrawAspect="Content" ObjectID="_1555254170" r:id="rId10"/>
+          <o:OLEObject Type="Embed" ProgID="Visio.Drawing.15" ShapeID="_x0000_i1025" DrawAspect="Content" ObjectID="_1555426333" r:id="rId10"/>
         </w:object>
       </w:r>
     </w:p>
@@ -1112,13 +1622,15 @@
           <w:rFonts w:ascii="Times New Roman" w:hAnsi="Times New Roman" w:cs="Times New Roman"/>
           <w:sz w:val="24"/>
           <w:szCs w:val="24"/>
-        </w:rPr>
-      </w:pPr>
-      <w:r>
-        <w:rPr>
-          <w:rFonts w:ascii="Times New Roman" w:hAnsi="Times New Roman" w:cs="Times New Roman"/>
-          <w:sz w:val="24"/>
-          <w:szCs w:val="24"/>
+          <w:u w:val="single"/>
+        </w:rPr>
+      </w:pPr>
+      <w:r>
+        <w:rPr>
+          <w:rFonts w:ascii="Times New Roman" w:hAnsi="Times New Roman" w:cs="Times New Roman"/>
+          <w:sz w:val="24"/>
+          <w:szCs w:val="24"/>
+          <w:u w:val="single"/>
         </w:rPr>
         <w:t>Use Cases</w:t>
       </w:r>
@@ -1149,10 +1661,10 @@
           <w:szCs w:val="24"/>
         </w:rPr>
         <w:object w:dxaOrig="3631" w:dyaOrig="6585">
-          <v:shape id="_x0000_i1027" type="#_x0000_t75" style="width:181.7pt;height:329.05pt" o:ole="">
+          <v:shape id="_x0000_i1026" type="#_x0000_t75" style="width:181.7pt;height:329.05pt" o:ole="">
             <v:imagedata r:id="rId11" o:title=""/>
           </v:shape>
-          <o:OLEObject Type="Embed" ProgID="Visio.Drawing.15" ShapeID="_x0000_i1027" DrawAspect="Content" ObjectID="_1555254171" r:id="rId12"/>
+          <o:OLEObject Type="Embed" ProgID="Visio.Drawing.15" ShapeID="_x0000_i1026" DrawAspect="Content" ObjectID="_1555426334" r:id="rId12"/>
         </w:object>
       </w:r>
     </w:p>
@@ -1173,13 +1685,26 @@
           <w:rFonts w:ascii="Times New Roman" w:hAnsi="Times New Roman" w:cs="Times New Roman"/>
           <w:sz w:val="24"/>
           <w:szCs w:val="24"/>
-        </w:rPr>
-      </w:pPr>
-      <w:r>
-        <w:rPr>
-          <w:rFonts w:ascii="Times New Roman" w:hAnsi="Times New Roman" w:cs="Times New Roman"/>
-          <w:sz w:val="24"/>
-          <w:szCs w:val="24"/>
+          <w:u w:val="single"/>
+        </w:rPr>
+      </w:pPr>
+    </w:p>
+    <w:p>
+      <w:pPr>
+        <w:jc w:val="center"/>
+        <w:rPr>
+          <w:rFonts w:ascii="Times New Roman" w:hAnsi="Times New Roman" w:cs="Times New Roman"/>
+          <w:sz w:val="24"/>
+          <w:szCs w:val="24"/>
+          <w:u w:val="single"/>
+        </w:rPr>
+      </w:pPr>
+      <w:r>
+        <w:rPr>
+          <w:rFonts w:ascii="Times New Roman" w:hAnsi="Times New Roman" w:cs="Times New Roman"/>
+          <w:sz w:val="24"/>
+          <w:szCs w:val="24"/>
+          <w:u w:val="single"/>
         </w:rPr>
         <w:t>Class Diagrams</w:t>
       </w:r>
@@ -1213,42 +1738,6 @@
           <w:szCs w:val="24"/>
         </w:rPr>
       </w:pPr>
-      <w:proofErr w:type="gramStart"/>
-      <w:r>
-        <w:rPr>
-          <w:rFonts w:ascii="Times New Roman" w:hAnsi="Times New Roman" w:cs="Times New Roman"/>
-          <w:sz w:val="24"/>
-          <w:szCs w:val="24"/>
-        </w:rPr>
-        <w:t>object</w:t>
-      </w:r>
-      <w:proofErr w:type="gramEnd"/>
-      <w:r>
-        <w:rPr>
-          <w:rFonts w:ascii="Times New Roman" w:hAnsi="Times New Roman" w:cs="Times New Roman"/>
-          <w:sz w:val="24"/>
-          <w:szCs w:val="24"/>
-        </w:rPr>
-        <w:t xml:space="preserve"> for card </w:t>
-      </w:r>
-      <w:proofErr w:type="spellStart"/>
-      <w:r>
-        <w:rPr>
-          <w:rFonts w:ascii="Times New Roman" w:hAnsi="Times New Roman" w:cs="Times New Roman"/>
-          <w:sz w:val="24"/>
-          <w:szCs w:val="24"/>
-        </w:rPr>
-        <w:t>swiper</w:t>
-      </w:r>
-      <w:proofErr w:type="spellEnd"/>
-      <w:r>
-        <w:rPr>
-          <w:rFonts w:ascii="Times New Roman" w:hAnsi="Times New Roman" w:cs="Times New Roman"/>
-          <w:sz w:val="24"/>
-          <w:szCs w:val="24"/>
-        </w:rPr>
-        <w:t>?</w:t>
-      </w:r>
     </w:p>
     <w:sectPr>
       <w:headerReference w:type="default" r:id="rId13"/>
@@ -1646,6 +2135,22 @@
     <w:uiPriority w:val="99"/>
     <w:rsid w:val="00D03BB5"/>
   </w:style>
+  <w:style w:type="paragraph" w:styleId="NormalWeb">
+    <w:name w:val="Normal (Web)"/>
+    <w:basedOn w:val="Normal"/>
+    <w:uiPriority w:val="99"/>
+    <w:semiHidden/>
+    <w:unhideWhenUsed/>
+    <w:rsid w:val="009A5C79"/>
+    <w:pPr>
+      <w:spacing w:before="100" w:beforeAutospacing="1" w:after="100" w:afterAutospacing="1"/>
+    </w:pPr>
+    <w:rPr>
+      <w:rFonts w:ascii="Times New Roman" w:eastAsia="Times New Roman" w:hAnsi="Times New Roman" w:cs="Times New Roman"/>
+      <w:sz w:val="24"/>
+      <w:szCs w:val="24"/>
+    </w:rPr>
+  </w:style>
 </w:styles>
 </file>
 
@@ -1873,6 +2378,22 @@
     <w:link w:val="Footer"/>
     <w:uiPriority w:val="99"/>
     <w:rsid w:val="00D03BB5"/>
+  </w:style>
+  <w:style w:type="paragraph" w:styleId="NormalWeb">
+    <w:name w:val="Normal (Web)"/>
+    <w:basedOn w:val="Normal"/>
+    <w:uiPriority w:val="99"/>
+    <w:semiHidden/>
+    <w:unhideWhenUsed/>
+    <w:rsid w:val="009A5C79"/>
+    <w:pPr>
+      <w:spacing w:before="100" w:beforeAutospacing="1" w:after="100" w:afterAutospacing="1"/>
+    </w:pPr>
+    <w:rPr>
+      <w:rFonts w:ascii="Times New Roman" w:eastAsia="Times New Roman" w:hAnsi="Times New Roman" w:cs="Times New Roman"/>
+      <w:sz w:val="24"/>
+      <w:szCs w:val="24"/>
+    </w:rPr>
   </w:style>
 </w:styles>
 </file>

</xml_diff>